<commit_message>
after changing the implementation of the database
</commit_message>
<xml_diff>
--- a/Project Documents/PROJECT REQUIREMENTS.docx
+++ b/Project Documents/PROJECT REQUIREMENTS.docx
@@ -745,14 +745,14 @@
         <w:tblLook w:val="04A0" w:firstRow="1" w:lastRow="0" w:firstColumn="1" w:lastColumn="0" w:noHBand="0" w:noVBand="1"/>
       </w:tblPr>
       <w:tblGrid>
-        <w:gridCol w:w="487"/>
+        <w:gridCol w:w="473"/>
         <w:gridCol w:w="1896"/>
-        <w:gridCol w:w="1484"/>
-        <w:gridCol w:w="1182"/>
-        <w:gridCol w:w="1170"/>
-        <w:gridCol w:w="1052"/>
-        <w:gridCol w:w="1245"/>
-        <w:gridCol w:w="834"/>
+        <w:gridCol w:w="1372"/>
+        <w:gridCol w:w="1135"/>
+        <w:gridCol w:w="1144"/>
+        <w:gridCol w:w="1003"/>
+        <w:gridCol w:w="1297"/>
+        <w:gridCol w:w="1030"/>
       </w:tblGrid>
       <w:tr>
         <w:tc>
@@ -1138,8 +1138,8 @@
               <w:ind w:left="0"/>
               <w:rPr>
                 <w:rFonts w:ascii="Times New Roman" w:hAnsi="Times New Roman" w:cs="Times New Roman"/>
-                <w:sz w:val="20"/>
-                <w:szCs w:val="20"/>
+                <w:sz w:val="24"/>
+                <w:szCs w:val="24"/>
               </w:rPr>
             </w:pPr>
             <w:r>
@@ -1156,11 +1156,21 @@
               <w:rPr>
                 <w:rFonts w:ascii="Helvetica" w:hAnsi="Helvetica" w:cs="Helvetica"/>
                 <w:color w:val="555555"/>
-                <w:sz w:val="20"/>
-                <w:szCs w:val="20"/>
+                <w:sz w:val="24"/>
+                <w:szCs w:val="24"/>
                 <w:shd w:val="clear" w:color="auto" w:fill="FFFFFF"/>
               </w:rPr>
-              <w:t xml:space="preserve">SW-420 Vibration sensor(for raspebery pi) </w:t>
+              <w:t>SW-420 Vibration sensor</w:t>
+            </w:r>
+            <w:r>
+              <w:rPr>
+                <w:rFonts w:ascii="Helvetica" w:hAnsi="Helvetica" w:cs="Helvetica"/>
+                <w:color w:val="555555"/>
+                <w:sz w:val="24"/>
+                <w:szCs w:val="24"/>
+                <w:shd w:val="clear" w:color="auto" w:fill="FFFFFF"/>
+              </w:rPr>
+              <w:t xml:space="preserve">(for raspebery pi) </w:t>
             </w:r>
           </w:p>
         </w:tc>
@@ -1180,16 +1190,6 @@
                 <w:shd w:val="clear" w:color="auto" w:fill="FFFFFF"/>
               </w:rPr>
             </w:pPr>
-            <w:r>
-              <w:rPr>
-                <w:rFonts w:ascii="Helvetica" w:hAnsi="Helvetica" w:cs="Helvetica"/>
-                <w:color w:val="555555"/>
-                <w:sz w:val="30"/>
-                <w:szCs w:val="30"/>
-                <w:shd w:val="clear" w:color="auto" w:fill="FFFFFF"/>
-              </w:rPr>
-              <w:t xml:space="preserve">Both </w:t>
-            </w:r>
           </w:p>
         </w:tc>
       </w:tr>
@@ -1361,7 +1361,17 @@
                 <w:sz w:val="24"/>
                 <w:szCs w:val="24"/>
               </w:rPr>
-              <w:t>Worked for them</w:t>
+              <w:t>Worked</w:t>
+            </w:r>
+            <w:bookmarkStart w:id="0" w:name="_GoBack"/>
+            <w:bookmarkEnd w:id="0"/>
+            <w:r>
+              <w:rPr>
+                <w:rFonts w:ascii="Times New Roman" w:hAnsi="Times New Roman" w:cs="Times New Roman"/>
+                <w:sz w:val="24"/>
+                <w:szCs w:val="24"/>
+              </w:rPr>
+              <w:t xml:space="preserve"> for them</w:t>
             </w:r>
           </w:p>
         </w:tc>
@@ -1379,14 +1389,6 @@
                 <w:szCs w:val="24"/>
               </w:rPr>
             </w:pPr>
-            <w:r>
-              <w:rPr>
-                <w:rFonts w:ascii="Times New Roman" w:hAnsi="Times New Roman" w:cs="Times New Roman"/>
-                <w:sz w:val="24"/>
-                <w:szCs w:val="24"/>
-              </w:rPr>
-              <w:t xml:space="preserve">Both </w:t>
-            </w:r>
           </w:p>
         </w:tc>
       </w:tr>
@@ -1569,18 +1571,9 @@
                 <w:szCs w:val="21"/>
                 <w:shd w:val="clear" w:color="auto" w:fill="FFFFFF"/>
               </w:rPr>
-              <w:t>Analog signals (some are using ultrasonic sensor)</w:t>
-            </w:r>
-          </w:p>
-        </w:tc>
-        <w:tc>
-          <w:tcPr>
-            <w:tcW w:w="654" w:type="dxa"/>
-          </w:tcPr>
-          <w:p>
-            <w:pPr>
-              <w:pStyle w:val="ListParagraph"/>
-              <w:ind w:left="0"/>
+              <w:t>Analog</w:t>
+            </w:r>
+            <w:r>
               <w:rPr>
                 <w:rFonts w:ascii="Arial" w:hAnsi="Arial" w:cs="Arial"/>
                 <w:color w:val="0F1111"/>
@@ -1588,8 +1581,18 @@
                 <w:szCs w:val="21"/>
                 <w:shd w:val="clear" w:color="auto" w:fill="FFFFFF"/>
               </w:rPr>
-            </w:pPr>
-            <w:r>
+              <w:t xml:space="preserve"> signals (some are using ultrasonic sensor)</w:t>
+            </w:r>
+          </w:p>
+        </w:tc>
+        <w:tc>
+          <w:tcPr>
+            <w:tcW w:w="654" w:type="dxa"/>
+          </w:tcPr>
+          <w:p>
+            <w:pPr>
+              <w:pStyle w:val="ListParagraph"/>
+              <w:ind w:left="0"/>
               <w:rPr>
                 <w:rFonts w:ascii="Arial" w:hAnsi="Arial" w:cs="Arial"/>
                 <w:color w:val="0F1111"/>
@@ -1597,8 +1600,7 @@
                 <w:szCs w:val="21"/>
                 <w:shd w:val="clear" w:color="auto" w:fill="FFFFFF"/>
               </w:rPr>
-              <w:t xml:space="preserve">Both </w:t>
-            </w:r>
+            </w:pPr>
           </w:p>
         </w:tc>
       </w:tr>
@@ -1825,15 +1827,7 @@
                 <w:sz w:val="24"/>
                 <w:szCs w:val="24"/>
               </w:rPr>
-              <w:t>B</w:t>
-            </w:r>
-            <w:r>
-              <w:rPr>
-                <w:rFonts w:ascii="Times New Roman" w:hAnsi="Times New Roman" w:cs="Times New Roman"/>
-                <w:sz w:val="24"/>
-                <w:szCs w:val="24"/>
-              </w:rPr>
-              <w:t>oth</w:t>
+              <w:t xml:space="preserve">Rapbery pie </w:t>
             </w:r>
           </w:p>
         </w:tc>
@@ -2101,16 +2095,7 @@
                 <w:sz w:val="24"/>
                 <w:szCs w:val="24"/>
               </w:rPr>
-              <w:t>N</w:t>
-            </w:r>
-            <w:r>
-              <w:rPr>
-                <w:rFonts w:ascii="Times New Roman" w:hAnsi="Times New Roman" w:cs="Times New Roman"/>
-                <w:b/>
-                <w:sz w:val="24"/>
-                <w:szCs w:val="24"/>
-              </w:rPr>
-              <w:t>o</w:t>
+              <w:t>no</w:t>
             </w:r>
           </w:p>
         </w:tc>
@@ -2788,6 +2773,7 @@
                 <w:sz w:val="24"/>
                 <w:szCs w:val="24"/>
               </w:rPr>
+              <w:lastRenderedPageBreak/>
               <w:t>1</w:t>
             </w:r>
           </w:p>
@@ -2870,15 +2856,7 @@
                 <w:sz w:val="24"/>
                 <w:szCs w:val="24"/>
               </w:rPr>
-              <w:t>L</w:t>
-            </w:r>
-            <w:r>
-              <w:rPr>
-                <w:rFonts w:ascii="Times New Roman" w:hAnsi="Times New Roman" w:cs="Times New Roman"/>
-                <w:sz w:val="24"/>
-                <w:szCs w:val="24"/>
-              </w:rPr>
-              <w:t>ocal</w:t>
+              <w:t>local</w:t>
             </w:r>
           </w:p>
         </w:tc>
@@ -2954,7 +2932,6 @@
                 <w:sz w:val="24"/>
                 <w:szCs w:val="24"/>
               </w:rPr>
-              <w:lastRenderedPageBreak/>
               <w:t>2</w:t>
             </w:r>
           </w:p>
@@ -2980,23 +2957,7 @@
                 <w:sz w:val="24"/>
                 <w:szCs w:val="24"/>
               </w:rPr>
-              <w:t xml:space="preserve">Alphanumeric </w:t>
-            </w:r>
-            <w:r>
-              <w:rPr>
-                <w:rFonts w:ascii="Times New Roman" w:hAnsi="Times New Roman" w:cs="Times New Roman"/>
-                <w:sz w:val="24"/>
-                <w:szCs w:val="24"/>
-              </w:rPr>
-              <w:t>(ic2)</w:t>
-            </w:r>
-            <w:r>
-              <w:rPr>
-                <w:rFonts w:ascii="Times New Roman" w:hAnsi="Times New Roman" w:cs="Times New Roman"/>
-                <w:sz w:val="24"/>
-                <w:szCs w:val="24"/>
-              </w:rPr>
-              <w:t>LCD, 16 x 2</w:t>
+              <w:t>Alphanumeric LCD, 16 x 2</w:t>
             </w:r>
           </w:p>
         </w:tc>
@@ -3045,15 +3006,7 @@
                 <w:sz w:val="24"/>
                 <w:szCs w:val="24"/>
               </w:rPr>
-              <w:t>L</w:t>
-            </w:r>
-            <w:r>
-              <w:rPr>
-                <w:rFonts w:ascii="Times New Roman" w:hAnsi="Times New Roman" w:cs="Times New Roman"/>
-                <w:sz w:val="24"/>
-                <w:szCs w:val="24"/>
-              </w:rPr>
-              <w:t>ocal</w:t>
+              <w:t>local</w:t>
             </w:r>
           </w:p>
         </w:tc>
@@ -3202,15 +3155,7 @@
                 <w:sz w:val="24"/>
                 <w:szCs w:val="24"/>
               </w:rPr>
-              <w:t>L</w:t>
-            </w:r>
-            <w:r>
-              <w:rPr>
-                <w:rFonts w:ascii="Times New Roman" w:hAnsi="Times New Roman" w:cs="Times New Roman"/>
-                <w:sz w:val="24"/>
-                <w:szCs w:val="24"/>
-              </w:rPr>
-              <w:t>ocal</w:t>
+              <w:t>local</w:t>
             </w:r>
           </w:p>
         </w:tc>
@@ -3319,7 +3264,7 @@
                 <w:sz w:val="24"/>
                 <w:szCs w:val="24"/>
               </w:rPr>
-              <w:t>onnectors</w:t>
+              <w:t>onnection</w:t>
             </w:r>
           </w:p>
         </w:tc>
@@ -3367,15 +3312,7 @@
                 <w:sz w:val="24"/>
                 <w:szCs w:val="24"/>
               </w:rPr>
-              <w:t>L</w:t>
-            </w:r>
-            <w:r>
-              <w:rPr>
-                <w:rFonts w:ascii="Times New Roman" w:hAnsi="Times New Roman" w:cs="Times New Roman"/>
-                <w:sz w:val="24"/>
-                <w:szCs w:val="24"/>
-              </w:rPr>
-              <w:t>ocal</w:t>
+              <w:t>local</w:t>
             </w:r>
           </w:p>
         </w:tc>
@@ -3524,15 +3461,7 @@
                 <w:sz w:val="24"/>
                 <w:szCs w:val="24"/>
               </w:rPr>
-              <w:t>L</w:t>
-            </w:r>
-            <w:r>
-              <w:rPr>
-                <w:rFonts w:ascii="Times New Roman" w:hAnsi="Times New Roman" w:cs="Times New Roman"/>
-                <w:sz w:val="24"/>
-                <w:szCs w:val="24"/>
-              </w:rPr>
-              <w:t>ocal</w:t>
+              <w:t>local</w:t>
             </w:r>
           </w:p>
         </w:tc>
@@ -3659,14 +3588,6 @@
               </w:rPr>
               <w:t>Power supply</w:t>
             </w:r>
-            <w:r>
-              <w:rPr>
-                <w:rFonts w:ascii="Times New Roman" w:hAnsi="Times New Roman" w:cs="Times New Roman"/>
-                <w:sz w:val="24"/>
-                <w:szCs w:val="24"/>
-              </w:rPr>
-              <w:t>(5v)</w:t>
-            </w:r>
           </w:p>
         </w:tc>
         <w:tc>
@@ -3743,22 +3664,7 @@
         </w:tc>
       </w:tr>
     </w:tbl>
-    <w:p>
-      <w:bookmarkStart w:id="0" w:name="_GoBack"/>
-      <w:bookmarkEnd w:id="0"/>
-      <w:r>
-        <w:t>#</w:t>
-      </w:r>
-      <w:r>
-        <w:t>mcp 3002</w:t>
-      </w:r>
-      <w:r>
-        <w:t xml:space="preserve"> for converting from analog to digital</w:t>
-      </w:r>
-      <w:r>
-        <w:t xml:space="preserve"> or ads 111s</w:t>
-      </w:r>
-    </w:p>
+    <w:p/>
     <w:sectPr>
       <w:pgSz w:w="12240" w:h="15840"/>
       <w:pgMar w:top="1440" w:right="1440" w:bottom="1440" w:left="1440" w:header="720" w:footer="720" w:gutter="0"/>

</xml_diff>